<commit_message>
chore: ajustando arquivo entregável
</commit_message>
<xml_diff>
--- a/docs/tech_challenge_entregas/fase3/TechChallenge - Fase 3.docx
+++ b/docs/tech_challenge_entregas/fase3/TechChallenge - Fase 3.docx
@@ -1,6 +1,6 @@
 
 <file path=word/document.xml><?xml version="1.0" encoding="utf-8"?>
-<w:document xmlns:wpc="http://schemas.microsoft.com/office/word/2010/wordprocessingCanvas" xmlns:cx="http://schemas.microsoft.com/office/drawing/2014/chartex" xmlns:cx1="http://schemas.microsoft.com/office/drawing/2015/9/8/chartex" xmlns:cx2="http://schemas.microsoft.com/office/drawing/2015/10/21/chartex" xmlns:cx3="http://schemas.microsoft.com/office/drawing/2016/5/9/chartex" xmlns:cx4="http://schemas.microsoft.com/office/drawing/2016/5/10/chartex" xmlns:cx5="http://schemas.microsoft.com/office/drawing/2016/5/11/chartex" xmlns:cx6="http://schemas.microsoft.com/office/drawing/2016/5/12/chartex" xmlns:cx7="http://schemas.microsoft.com/office/drawing/2016/5/13/chartex" xmlns:cx8="http://schemas.microsoft.com/office/drawing/2016/5/14/chartex" xmlns:mc="http://schemas.openxmlformats.org/markup-compatibility/2006" xmlns:aink="http://schemas.microsoft.com/office/drawing/2016/ink" xmlns:am3d="http://schemas.microsoft.com/office/drawing/2017/model3d" xmlns:o="urn:schemas-microsoft-com:office:office" xmlns:oel="http://schemas.microsoft.com/office/2019/extlst" xmlns:r="http://schemas.openxmlformats.org/officeDocument/2006/relationships" xmlns:m="http://schemas.openxmlformats.org/officeDocument/2006/math" xmlns:v="urn:schemas-microsoft-com:vml" xmlns:wp14="http://schemas.microsoft.com/office/word/2010/wordprocessingDrawing" xmlns:wp="http://schemas.openxmlformats.org/drawingml/2006/wordprocessingDrawing" xmlns:w10="urn:schemas-microsoft-com:office:word" xmlns:w="http://schemas.openxmlformats.org/wordprocessingml/2006/main" xmlns:w14="http://schemas.microsoft.com/office/word/2010/wordml" xmlns:w15="http://schemas.microsoft.com/office/word/2012/wordml" xmlns:w16cex="http://schemas.microsoft.com/office/word/2018/wordml/cex" xmlns:w16cid="http://schemas.microsoft.com/office/word/2016/wordml/cid" xmlns:w16="http://schemas.microsoft.com/office/word/2018/wordml" xmlns:w16sdtdh="http://schemas.microsoft.com/office/word/2020/wordml/sdtdatahash" xmlns:w16se="http://schemas.microsoft.com/office/word/2015/wordml/symex" xmlns:wpg="http://schemas.microsoft.com/office/word/2010/wordprocessingGroup" xmlns:wpi="http://schemas.microsoft.com/office/word/2010/wordprocessingInk" xmlns:wne="http://schemas.microsoft.com/office/word/2006/wordml" xmlns:wps="http://schemas.microsoft.com/office/word/2010/wordprocessingShape" mc:Ignorable="w14 w15 w16se w16cid w16 w16cex w16sdtdh wp14">
+<w:document xmlns:wpc="http://schemas.microsoft.com/office/word/2010/wordprocessingCanvas" xmlns:cx="http://schemas.microsoft.com/office/drawing/2014/chartex" xmlns:cx1="http://schemas.microsoft.com/office/drawing/2015/9/8/chartex" xmlns:cx2="http://schemas.microsoft.com/office/drawing/2015/10/21/chartex" xmlns:cx3="http://schemas.microsoft.com/office/drawing/2016/5/9/chartex" xmlns:cx4="http://schemas.microsoft.com/office/drawing/2016/5/10/chartex" xmlns:cx5="http://schemas.microsoft.com/office/drawing/2016/5/11/chartex" xmlns:cx6="http://schemas.microsoft.com/office/drawing/2016/5/12/chartex" xmlns:cx7="http://schemas.microsoft.com/office/drawing/2016/5/13/chartex" xmlns:cx8="http://schemas.microsoft.com/office/drawing/2016/5/14/chartex" xmlns:mc="http://schemas.openxmlformats.org/markup-compatibility/2006" xmlns:aink="http://schemas.microsoft.com/office/drawing/2016/ink" xmlns:am3d="http://schemas.microsoft.com/office/drawing/2017/model3d" xmlns:o="urn:schemas-microsoft-com:office:office" xmlns:oel="http://schemas.microsoft.com/office/2019/extlst" xmlns:r="http://schemas.openxmlformats.org/officeDocument/2006/relationships" xmlns:m="http://schemas.openxmlformats.org/officeDocument/2006/math" xmlns:v="urn:schemas-microsoft-com:vml" xmlns:wp14="http://schemas.microsoft.com/office/word/2010/wordprocessingDrawing" xmlns:wp="http://schemas.openxmlformats.org/drawingml/2006/wordprocessingDrawing" xmlns:w10="urn:schemas-microsoft-com:office:word" xmlns:w="http://schemas.openxmlformats.org/wordprocessingml/2006/main" xmlns:w14="http://schemas.microsoft.com/office/word/2010/wordml" xmlns:w15="http://schemas.microsoft.com/office/word/2012/wordml" xmlns:w16cex="http://schemas.microsoft.com/office/word/2018/wordml/cex" xmlns:w16cid="http://schemas.microsoft.com/office/word/2016/wordml/cid" xmlns:w16="http://schemas.microsoft.com/office/word/2018/wordml" xmlns:w16du="http://schemas.microsoft.com/office/word/2023/wordml/word16du" xmlns:w16sdtdh="http://schemas.microsoft.com/office/word/2020/wordml/sdtdatahash" xmlns:w16se="http://schemas.microsoft.com/office/word/2015/wordml/symex" xmlns:wpg="http://schemas.microsoft.com/office/word/2010/wordprocessingGroup" xmlns:wpi="http://schemas.microsoft.com/office/word/2010/wordprocessingInk" xmlns:wne="http://schemas.microsoft.com/office/word/2006/wordml" xmlns:wps="http://schemas.microsoft.com/office/word/2010/wordprocessingShape" mc:Ignorable="w14 w15 w16se w16cid w16 w16cex w16sdtdh w16du wp14">
   <w:body>
     <w:p>
       <w:pPr>
@@ -21,9 +21,8 @@
           <w:szCs w:val="36"/>
           <w:lang w:val="en-US"/>
         </w:rPr>
-        <w:t xml:space="preserve">Tech </w:t>
-      </w:r>
-      <w:proofErr w:type="gramStart"/>
+        <w:t>Tech Challenge</w:t>
+      </w:r>
       <w:r>
         <w:rPr>
           <w:rFonts w:ascii="Arial" w:hAnsi="Arial" w:cs="Arial"/>
@@ -32,7 +31,7 @@
           <w:szCs w:val="36"/>
           <w:lang w:val="en-US"/>
         </w:rPr>
-        <w:t>Challenge</w:t>
+        <w:t xml:space="preserve">(Fase </w:t>
       </w:r>
       <w:r>
         <w:rPr>
@@ -42,9 +41,8 @@
           <w:szCs w:val="36"/>
           <w:lang w:val="en-US"/>
         </w:rPr>
-        <w:t>(</w:t>
-      </w:r>
-      <w:proofErr w:type="gramEnd"/>
+        <w:t>3</w:t>
+      </w:r>
       <w:r>
         <w:rPr>
           <w:rFonts w:ascii="Arial" w:hAnsi="Arial" w:cs="Arial"/>
@@ -53,7 +51,7 @@
           <w:szCs w:val="36"/>
           <w:lang w:val="en-US"/>
         </w:rPr>
-        <w:t xml:space="preserve">Fase </w:t>
+        <w:t>) -</w:t>
       </w:r>
       <w:r>
         <w:rPr>
@@ -63,26 +61,6 @@
           <w:szCs w:val="36"/>
           <w:lang w:val="en-US"/>
         </w:rPr>
-        <w:t>3</w:t>
-      </w:r>
-      <w:r>
-        <w:rPr>
-          <w:rFonts w:ascii="Arial" w:hAnsi="Arial" w:cs="Arial"/>
-          <w:b/>
-          <w:sz w:val="36"/>
-          <w:szCs w:val="36"/>
-          <w:lang w:val="en-US"/>
-        </w:rPr>
-        <w:t>) -</w:t>
-      </w:r>
-      <w:r>
-        <w:rPr>
-          <w:rFonts w:ascii="Arial" w:hAnsi="Arial" w:cs="Arial"/>
-          <w:b/>
-          <w:sz w:val="36"/>
-          <w:szCs w:val="36"/>
-          <w:lang w:val="en-US"/>
-        </w:rPr>
         <w:t xml:space="preserve"> FIAP - 5SOAT</w:t>
       </w:r>
     </w:p>
@@ -252,6 +230,7 @@
       <w:pPr>
         <w:rPr>
           <w:rFonts w:ascii="Arial" w:eastAsia="Arial" w:hAnsi="Arial" w:cs="Arial"/>
+          <w:u w:val="single"/>
         </w:rPr>
       </w:pPr>
     </w:p>
@@ -293,13 +272,221 @@
             <w:rStyle w:val="Hyperlink"/>
             <w:rFonts w:ascii="Arial" w:eastAsia="Arial" w:hAnsi="Arial" w:cs="Arial"/>
           </w:rPr>
-          <w:t>https://github.com/5s</w:t>
-        </w:r>
+          <w:t>https://github.com/5soat-acme/easy-food</w:t>
+        </w:r>
+      </w:hyperlink>
+    </w:p>
+    <w:p>
+      <w:pPr>
+        <w:rPr>
+          <w:rStyle w:val="Hyperlink"/>
+          <w:rFonts w:ascii="Arial" w:eastAsia="Arial" w:hAnsi="Arial" w:cs="Arial"/>
+        </w:rPr>
+      </w:pPr>
+      <w:hyperlink r:id="rId6" w:history="1">
         <w:r>
           <w:rPr>
             <w:rStyle w:val="Hyperlink"/>
             <w:rFonts w:ascii="Arial" w:eastAsia="Arial" w:hAnsi="Arial" w:cs="Arial"/>
           </w:rPr>
+          <w:t>https://github.com/5soat-acme/easy-food-infra</w:t>
+        </w:r>
+      </w:hyperlink>
+    </w:p>
+    <w:p>
+      <w:pPr>
+        <w:rPr>
+          <w:rStyle w:val="Hyperlink"/>
+          <w:rFonts w:ascii="Arial" w:eastAsia="Arial" w:hAnsi="Arial" w:cs="Arial"/>
+        </w:rPr>
+      </w:pPr>
+      <w:hyperlink r:id="rId7" w:history="1">
+        <w:r>
+          <w:rPr>
+            <w:rStyle w:val="Hyperlink"/>
+            <w:rFonts w:ascii="Arial" w:eastAsia="Arial" w:hAnsi="Arial" w:cs="Arial"/>
+          </w:rPr>
+          <w:t>https://github.com/5soat-acme/easy-food-infra-database</w:t>
+        </w:r>
+      </w:hyperlink>
+    </w:p>
+    <w:p>
+      <w:pPr>
+        <w:rPr>
+          <w:rStyle w:val="Hyperlink"/>
+          <w:rFonts w:ascii="Arial" w:eastAsia="Arial" w:hAnsi="Arial" w:cs="Arial"/>
+        </w:rPr>
+      </w:pPr>
+      <w:hyperlink r:id="rId8" w:history="1">
+        <w:r>
+          <w:rPr>
+            <w:rStyle w:val="Hyperlink"/>
+            <w:rFonts w:ascii="Arial" w:eastAsia="Arial" w:hAnsi="Arial" w:cs="Arial"/>
+          </w:rPr>
+          <w:t>https://github.com/5soat-acme/easy-food-lambda</w:t>
+        </w:r>
+      </w:hyperlink>
+    </w:p>
+    <w:p>
+      <w:pPr>
+        <w:rPr>
+          <w:rFonts w:ascii="Arial" w:eastAsia="Arial" w:hAnsi="Arial" w:cs="Arial"/>
+        </w:rPr>
+      </w:pPr>
+    </w:p>
+    <w:p>
+      <w:pPr>
+        <w:rPr>
+          <w:rStyle w:val="Hyperlink"/>
+          <w:rFonts w:ascii="Arial" w:eastAsia="Arial" w:hAnsi="Arial" w:cs="Arial"/>
+        </w:rPr>
+      </w:pPr>
+      <w:r>
+        <w:rPr>
+          <w:rFonts w:ascii="Arial" w:eastAsia="Arial" w:hAnsi="Arial" w:cs="Arial"/>
+        </w:rPr>
+        <w:t xml:space="preserve">Vídeo </w:t>
+      </w:r>
+      <w:proofErr w:type="spellStart"/>
+      <w:r>
+        <w:rPr>
+          <w:rFonts w:ascii="Arial" w:eastAsia="Arial" w:hAnsi="Arial" w:cs="Arial"/>
+        </w:rPr>
+        <w:t>Vimeo</w:t>
+      </w:r>
+      <w:proofErr w:type="spellEnd"/>
+      <w:r>
+        <w:rPr>
+          <w:rFonts w:ascii="Arial" w:eastAsia="Arial" w:hAnsi="Arial" w:cs="Arial"/>
+        </w:rPr>
+        <w:t xml:space="preserve">: </w:t>
+      </w:r>
+      <w:hyperlink r:id="rId9" w:history="1">
+        <w:r>
+          <w:rPr>
+            <w:rStyle w:val="Hyperlink"/>
+            <w:rFonts w:ascii="Arial" w:eastAsia="Arial" w:hAnsi="Arial" w:cs="Arial"/>
+          </w:rPr>
+          <w:t>https://vimeo.</w:t>
+        </w:r>
+        <w:r>
+          <w:rPr>
+            <w:rStyle w:val="Hyperlink"/>
+            <w:rFonts w:ascii="Arial" w:eastAsia="Arial" w:hAnsi="Arial" w:cs="Arial"/>
+          </w:rPr>
+          <w:t>c</w:t>
+        </w:r>
+        <w:r>
+          <w:rPr>
+            <w:rStyle w:val="Hyperlink"/>
+            <w:rFonts w:ascii="Arial" w:eastAsia="Arial" w:hAnsi="Arial" w:cs="Arial"/>
+          </w:rPr>
+          <w:t>om/manage</w:t>
+        </w:r>
+        <w:r>
+          <w:rPr>
+            <w:rStyle w:val="Hyperlink"/>
+            <w:rFonts w:ascii="Arial" w:eastAsia="Arial" w:hAnsi="Arial" w:cs="Arial"/>
+          </w:rPr>
+          <w:t>/</w:t>
+        </w:r>
+        <w:r>
+          <w:rPr>
+            <w:rStyle w:val="Hyperlink"/>
+            <w:rFonts w:ascii="Arial" w:eastAsia="Arial" w:hAnsi="Arial" w:cs="Arial"/>
+          </w:rPr>
+          <w:t>videos/943458442</w:t>
+        </w:r>
+      </w:hyperlink>
+    </w:p>
+    <w:p>
+      <w:r>
+        <w:rPr>
+          <w:rFonts w:ascii="Arial" w:eastAsia="Arial" w:hAnsi="Arial" w:cs="Arial"/>
+        </w:rPr>
+        <w:t>Arquivos manifestos</w:t>
+      </w:r>
+      <w:r>
+        <w:rPr>
+          <w:rFonts w:ascii="Arial" w:eastAsia="Arial" w:hAnsi="Arial" w:cs="Arial"/>
+        </w:rPr>
+        <w:t xml:space="preserve"> K8S</w:t>
+      </w:r>
+      <w:r>
+        <w:rPr>
+          <w:rFonts w:ascii="Arial" w:eastAsia="Arial" w:hAnsi="Arial" w:cs="Arial"/>
+        </w:rPr>
+        <w:t xml:space="preserve">: </w:t>
+      </w:r>
+      <w:hyperlink r:id="rId10" w:history="1">
+        <w:r>
+          <w:rPr>
+            <w:rStyle w:val="Hyperlink"/>
+            <w:rFonts w:ascii="Arial" w:hAnsi="Arial" w:cs="Arial"/>
+          </w:rPr>
+          <w:t>https://githu</w:t>
+        </w:r>
+        <w:r>
+          <w:rPr>
+            <w:rStyle w:val="Hyperlink"/>
+            <w:rFonts w:ascii="Arial" w:hAnsi="Arial" w:cs="Arial"/>
+          </w:rPr>
+          <w:t>b</w:t>
+        </w:r>
+        <w:r>
+          <w:rPr>
+            <w:rStyle w:val="Hyperlink"/>
+            <w:rFonts w:ascii="Arial" w:hAnsi="Arial" w:cs="Arial"/>
+          </w:rPr>
+          <w:t>.com/5soat-acme/easy-food-infra/tree/main/kubernetes</w:t>
+        </w:r>
+      </w:hyperlink>
+    </w:p>
+    <w:p>
+      <w:pPr>
+        <w:rPr>
+          <w:rFonts w:ascii="Arial" w:eastAsia="Arial" w:hAnsi="Arial" w:cs="Arial"/>
+        </w:rPr>
+      </w:pPr>
+      <w:r>
+        <w:rPr>
+          <w:rFonts w:ascii="Arial" w:eastAsia="Arial" w:hAnsi="Arial" w:cs="Arial"/>
+        </w:rPr>
+        <w:t>Diagrama Entidade Relacionamento</w:t>
+      </w:r>
+      <w:r>
+        <w:rPr>
+          <w:rFonts w:ascii="Arial" w:eastAsia="Arial" w:hAnsi="Arial" w:cs="Arial"/>
+        </w:rPr>
+        <w:t xml:space="preserve">: </w:t>
+      </w:r>
+      <w:hyperlink r:id="rId11" w:history="1">
+        <w:r>
+          <w:rPr>
+            <w:rStyle w:val="Hyperlink"/>
+            <w:rFonts w:ascii="Arial" w:eastAsia="Arial" w:hAnsi="Arial" w:cs="Arial"/>
+          </w:rPr>
+          <w:t>https://g</w:t>
+        </w:r>
+        <w:r>
+          <w:rPr>
+            <w:rStyle w:val="Hyperlink"/>
+            <w:rFonts w:ascii="Arial" w:eastAsia="Arial" w:hAnsi="Arial" w:cs="Arial"/>
+          </w:rPr>
+          <w:t>i</w:t>
+        </w:r>
+        <w:r>
+          <w:rPr>
+            <w:rStyle w:val="Hyperlink"/>
+            <w:rFonts w:ascii="Arial" w:eastAsia="Arial" w:hAnsi="Arial" w:cs="Arial"/>
+          </w:rPr>
+          <w:t>thub.c</w:t>
+        </w:r>
+        <w:r>
+          <w:rPr>
+            <w:rStyle w:val="Hyperlink"/>
+            <w:rFonts w:ascii="Arial" w:eastAsia="Arial" w:hAnsi="Arial" w:cs="Arial"/>
+          </w:rPr>
           <w:t>o</w:t>
         </w:r>
         <w:r>
@@ -307,13 +494,35 @@
             <w:rStyle w:val="Hyperlink"/>
             <w:rFonts w:ascii="Arial" w:eastAsia="Arial" w:hAnsi="Arial" w:cs="Arial"/>
           </w:rPr>
-          <w:t>at-</w:t>
-        </w:r>
+          <w:t>m/5soat-acme/easy-food-infra-database/tree/main/docs/der</w:t>
+        </w:r>
+      </w:hyperlink>
+    </w:p>
+    <w:p>
+      <w:pPr>
+        <w:rPr>
+          <w:rFonts w:ascii="Arial" w:eastAsia="Arial" w:hAnsi="Arial" w:cs="Arial"/>
+        </w:rPr>
+      </w:pPr>
+      <w:r>
+        <w:rPr>
+          <w:rFonts w:ascii="Arial" w:eastAsia="Arial" w:hAnsi="Arial" w:cs="Arial"/>
+        </w:rPr>
+        <w:t xml:space="preserve">Swagger: </w:t>
+      </w:r>
+      <w:hyperlink r:id="rId12" w:history="1">
         <w:r>
           <w:rPr>
             <w:rStyle w:val="Hyperlink"/>
             <w:rFonts w:ascii="Arial" w:eastAsia="Arial" w:hAnsi="Arial" w:cs="Arial"/>
           </w:rPr>
+          <w:t>https://github.com/5soat-acme/easy-food/blob/m</w:t>
+        </w:r>
+        <w:r>
+          <w:rPr>
+            <w:rStyle w:val="Hyperlink"/>
+            <w:rFonts w:ascii="Arial" w:eastAsia="Arial" w:hAnsi="Arial" w:cs="Arial"/>
+          </w:rPr>
           <w:t>a</w:t>
         </w:r>
         <w:r>
@@ -321,267 +530,84 @@
             <w:rStyle w:val="Hyperlink"/>
             <w:rFonts w:ascii="Arial" w:eastAsia="Arial" w:hAnsi="Arial" w:cs="Arial"/>
           </w:rPr>
-          <w:t>cme/easy-food</w:t>
+          <w:t>in/docs/swagger/api-swagger.pdf</w:t>
         </w:r>
       </w:hyperlink>
     </w:p>
     <w:p>
       <w:pPr>
         <w:rPr>
-          <w:rStyle w:val="Hyperlink"/>
-          <w:rFonts w:ascii="Arial" w:eastAsia="Arial" w:hAnsi="Arial" w:cs="Arial"/>
-        </w:rPr>
-      </w:pPr>
-      <w:hyperlink r:id="rId6" w:history="1">
-        <w:r>
-          <w:rPr>
-            <w:rStyle w:val="Hyperlink"/>
-            <w:rFonts w:ascii="Arial" w:eastAsia="Arial" w:hAnsi="Arial" w:cs="Arial"/>
-          </w:rPr>
-          <w:t>https://github.com/5soat-acme/easy-foo</w:t>
-        </w:r>
-        <w:r>
-          <w:rPr>
-            <w:rStyle w:val="Hyperlink"/>
-            <w:rFonts w:ascii="Arial" w:eastAsia="Arial" w:hAnsi="Arial" w:cs="Arial"/>
-          </w:rPr>
-          <w:t>d</w:t>
-        </w:r>
-        <w:r>
-          <w:rPr>
-            <w:rStyle w:val="Hyperlink"/>
-            <w:rFonts w:ascii="Arial" w:eastAsia="Arial" w:hAnsi="Arial" w:cs="Arial"/>
-          </w:rPr>
-          <w:t>-infra</w:t>
+          <w:rFonts w:ascii="Arial" w:hAnsi="Arial" w:cs="Arial"/>
+        </w:rPr>
+      </w:pPr>
+      <w:proofErr w:type="spellStart"/>
+      <w:r>
+        <w:rPr>
+          <w:rFonts w:ascii="Arial" w:hAnsi="Arial" w:cs="Arial"/>
+        </w:rPr>
+        <w:t>Postman</w:t>
+      </w:r>
+      <w:proofErr w:type="spellEnd"/>
+      <w:r>
+        <w:rPr>
+          <w:rFonts w:ascii="Arial" w:hAnsi="Arial" w:cs="Arial"/>
+        </w:rPr>
+        <w:t xml:space="preserve">: </w:t>
+      </w:r>
+      <w:hyperlink r:id="rId13" w:history="1">
+        <w:r>
+          <w:rPr>
+            <w:rStyle w:val="Hyperlink"/>
+            <w:rFonts w:ascii="Arial" w:hAnsi="Arial" w:cs="Arial"/>
+          </w:rPr>
+          <w:t>https://github.com/5soat-acme/easy-food/blob/main/docs/postm</w:t>
+        </w:r>
+        <w:r>
+          <w:rPr>
+            <w:rStyle w:val="Hyperlink"/>
+            <w:rFonts w:ascii="Arial" w:hAnsi="Arial" w:cs="Arial"/>
+          </w:rPr>
+          <w:t>a</w:t>
+        </w:r>
+        <w:r>
+          <w:rPr>
+            <w:rStyle w:val="Hyperlink"/>
+            <w:rFonts w:ascii="Arial" w:hAnsi="Arial" w:cs="Arial"/>
+          </w:rPr>
+          <w:t>n/</w:t>
+        </w:r>
+        <w:r>
+          <w:rPr>
+            <w:rStyle w:val="Hyperlink"/>
+            <w:rFonts w:ascii="Arial" w:hAnsi="Arial" w:cs="Arial"/>
+            <w:u w:val="none"/>
+          </w:rPr>
+          <w:t>E</w:t>
+        </w:r>
+        <w:r>
+          <w:rPr>
+            <w:rStyle w:val="Hyperlink"/>
+            <w:rFonts w:ascii="Arial" w:hAnsi="Arial" w:cs="Arial"/>
+            <w:u w:val="none"/>
+          </w:rPr>
+          <w:t>a</w:t>
+        </w:r>
+        <w:r>
+          <w:rPr>
+            <w:rStyle w:val="Hyperlink"/>
+            <w:rFonts w:ascii="Arial" w:hAnsi="Arial" w:cs="Arial"/>
+            <w:u w:val="none"/>
+          </w:rPr>
+          <w:t>syFood</w:t>
+        </w:r>
+        <w:r>
+          <w:rPr>
+            <w:rStyle w:val="Hyperlink"/>
+            <w:rFonts w:ascii="Arial" w:hAnsi="Arial" w:cs="Arial"/>
+          </w:rPr>
+          <w:t>_Collection.json</w:t>
         </w:r>
       </w:hyperlink>
-    </w:p>
-    <w:p>
-      <w:pPr>
-        <w:rPr>
-          <w:rStyle w:val="Hyperlink"/>
-          <w:rFonts w:ascii="Arial" w:eastAsia="Arial" w:hAnsi="Arial" w:cs="Arial"/>
-        </w:rPr>
-      </w:pPr>
-      <w:hyperlink r:id="rId7" w:history="1">
-        <w:r>
-          <w:rPr>
-            <w:rStyle w:val="Hyperlink"/>
-            <w:rFonts w:ascii="Arial" w:eastAsia="Arial" w:hAnsi="Arial" w:cs="Arial"/>
-          </w:rPr>
-          <w:t>https://github.com/5soat-acme/easy-food-infra-da</w:t>
-        </w:r>
-        <w:r>
-          <w:rPr>
-            <w:rStyle w:val="Hyperlink"/>
-            <w:rFonts w:ascii="Arial" w:eastAsia="Arial" w:hAnsi="Arial" w:cs="Arial"/>
-          </w:rPr>
-          <w:t>t</w:t>
-        </w:r>
-        <w:r>
-          <w:rPr>
-            <w:rStyle w:val="Hyperlink"/>
-            <w:rFonts w:ascii="Arial" w:eastAsia="Arial" w:hAnsi="Arial" w:cs="Arial"/>
-          </w:rPr>
-          <w:t>abase</w:t>
-        </w:r>
-      </w:hyperlink>
-    </w:p>
-    <w:p>
-      <w:pPr>
-        <w:rPr>
-          <w:rStyle w:val="Hyperlink"/>
-          <w:rFonts w:ascii="Arial" w:eastAsia="Arial" w:hAnsi="Arial" w:cs="Arial"/>
-        </w:rPr>
-      </w:pPr>
-      <w:hyperlink r:id="rId8" w:history="1">
-        <w:r>
-          <w:rPr>
-            <w:rStyle w:val="Hyperlink"/>
-            <w:rFonts w:ascii="Arial" w:eastAsia="Arial" w:hAnsi="Arial" w:cs="Arial"/>
-          </w:rPr>
-          <w:t>https://github.com/5soat-acme/easy-food-l</w:t>
-        </w:r>
-        <w:r>
-          <w:rPr>
-            <w:rStyle w:val="Hyperlink"/>
-            <w:rFonts w:ascii="Arial" w:eastAsia="Arial" w:hAnsi="Arial" w:cs="Arial"/>
-          </w:rPr>
-          <w:t>a</w:t>
-        </w:r>
-        <w:r>
-          <w:rPr>
-            <w:rStyle w:val="Hyperlink"/>
-            <w:rFonts w:ascii="Arial" w:eastAsia="Arial" w:hAnsi="Arial" w:cs="Arial"/>
-          </w:rPr>
-          <w:t>mbda</w:t>
-        </w:r>
-      </w:hyperlink>
-    </w:p>
-    <w:p>
-      <w:pPr>
-        <w:rPr>
-          <w:rFonts w:ascii="Arial" w:eastAsia="Arial" w:hAnsi="Arial" w:cs="Arial"/>
-        </w:rPr>
-      </w:pPr>
-    </w:p>
-    <w:p>
-      <w:pPr>
-        <w:rPr>
-          <w:rFonts w:ascii="Arial" w:hAnsi="Arial" w:cs="Arial"/>
-        </w:rPr>
-      </w:pPr>
-      <w:r>
-        <w:rPr>
-          <w:rFonts w:ascii="Arial" w:eastAsia="Arial" w:hAnsi="Arial" w:cs="Arial"/>
-        </w:rPr>
-        <w:t xml:space="preserve">Arquitetura: </w:t>
-      </w:r>
-      <w:hyperlink r:id="rId9" w:history="1">
-        <w:r>
-          <w:rPr>
-            <w:rStyle w:val="Hyperlink"/>
-            <w:rFonts w:ascii="Arial" w:hAnsi="Arial" w:cs="Arial"/>
-          </w:rPr>
-          <w:t>https://5soat-acme.github.io/easy-food/docs/c</w:t>
-        </w:r>
-        <w:r>
-          <w:rPr>
-            <w:rStyle w:val="Hyperlink"/>
-            <w:rFonts w:ascii="Arial" w:hAnsi="Arial" w:cs="Arial"/>
-          </w:rPr>
-          <w:t>a</w:t>
-        </w:r>
-        <w:r>
-          <w:rPr>
-            <w:rStyle w:val="Hyperlink"/>
-            <w:rFonts w:ascii="Arial" w:hAnsi="Arial" w:cs="Arial"/>
-          </w:rPr>
-          <w:t>tegory/diagramas</w:t>
-        </w:r>
-      </w:hyperlink>
-    </w:p>
-    <w:p>
-      <w:pPr>
-        <w:rPr>
-          <w:rFonts w:ascii="Arial" w:eastAsia="Arial" w:hAnsi="Arial" w:cs="Arial"/>
-        </w:rPr>
-      </w:pPr>
-      <w:r>
-        <w:rPr>
-          <w:rFonts w:ascii="Arial" w:eastAsia="Arial" w:hAnsi="Arial" w:cs="Arial"/>
-        </w:rPr>
-        <w:t xml:space="preserve">Swagger: </w:t>
-      </w:r>
-      <w:hyperlink r:id="rId10" w:history="1">
-        <w:r>
-          <w:rPr>
-            <w:rStyle w:val="Hyperlink"/>
-            <w:rFonts w:ascii="Arial" w:eastAsia="Arial" w:hAnsi="Arial" w:cs="Arial"/>
-          </w:rPr>
-          <w:t>https:</w:t>
-        </w:r>
-        <w:r>
-          <w:rPr>
-            <w:rStyle w:val="Hyperlink"/>
-            <w:rFonts w:ascii="Arial" w:eastAsia="Arial" w:hAnsi="Arial" w:cs="Arial"/>
-          </w:rPr>
-          <w:t>/</w:t>
-        </w:r>
-        <w:r>
-          <w:rPr>
-            <w:rStyle w:val="Hyperlink"/>
-            <w:rFonts w:ascii="Arial" w:eastAsia="Arial" w:hAnsi="Arial" w:cs="Arial"/>
-          </w:rPr>
-          <w:t>/github.com/5soat-acme/easy-food/blob/main/docs/swagger/api-swagger.pdf</w:t>
-        </w:r>
-      </w:hyperlink>
-    </w:p>
-    <w:p>
-      <w:pPr>
-        <w:rPr>
-          <w:rFonts w:ascii="Arial" w:hAnsi="Arial" w:cs="Arial"/>
-        </w:rPr>
-      </w:pPr>
-      <w:proofErr w:type="spellStart"/>
-      <w:r>
-        <w:rPr>
-          <w:rFonts w:ascii="Arial" w:hAnsi="Arial" w:cs="Arial"/>
-        </w:rPr>
-        <w:t>Postman</w:t>
-      </w:r>
-      <w:proofErr w:type="spellEnd"/>
-      <w:r>
-        <w:rPr>
-          <w:rFonts w:ascii="Arial" w:hAnsi="Arial" w:cs="Arial"/>
-        </w:rPr>
-        <w:t xml:space="preserve">: </w:t>
-      </w:r>
-      <w:hyperlink r:id="rId11" w:history="1">
-        <w:r>
-          <w:rPr>
-            <w:rStyle w:val="Hyperlink"/>
-            <w:rFonts w:ascii="Arial" w:hAnsi="Arial" w:cs="Arial"/>
-          </w:rPr>
-          <w:t>https://github.c</w:t>
-        </w:r>
-        <w:r>
-          <w:rPr>
-            <w:rStyle w:val="Hyperlink"/>
-            <w:rFonts w:ascii="Arial" w:hAnsi="Arial" w:cs="Arial"/>
-          </w:rPr>
-          <w:t>o</w:t>
-        </w:r>
-        <w:r>
-          <w:rPr>
-            <w:rStyle w:val="Hyperlink"/>
-            <w:rFonts w:ascii="Arial" w:hAnsi="Arial" w:cs="Arial"/>
-          </w:rPr>
-          <w:t>m/5soat-acme/easy-food/blob/main/docs/post</w:t>
-        </w:r>
-        <w:r>
-          <w:rPr>
-            <w:rStyle w:val="Hyperlink"/>
-            <w:rFonts w:ascii="Arial" w:hAnsi="Arial" w:cs="Arial"/>
-          </w:rPr>
-          <w:t>m</w:t>
-        </w:r>
-        <w:r>
-          <w:rPr>
-            <w:rStyle w:val="Hyperlink"/>
-            <w:rFonts w:ascii="Arial" w:hAnsi="Arial" w:cs="Arial"/>
-          </w:rPr>
-          <w:t>an/EasyFood_Collection.json</w:t>
-        </w:r>
-      </w:hyperlink>
-    </w:p>
-    <w:p>
-      <w:pPr>
-        <w:rPr>
-          <w:rFonts w:ascii="Arial" w:eastAsia="Arial" w:hAnsi="Arial" w:cs="Arial"/>
-          <w:u w:val="single"/>
-        </w:rPr>
-      </w:pPr>
-      <w:r>
-        <w:rPr>
-          <w:rFonts w:ascii="Arial" w:eastAsia="Arial" w:hAnsi="Arial" w:cs="Arial"/>
-        </w:rPr>
-        <w:t xml:space="preserve">Vídeo </w:t>
-      </w:r>
-      <w:proofErr w:type="spellStart"/>
-      <w:r>
-        <w:rPr>
-          <w:rFonts w:ascii="Arial" w:eastAsia="Arial" w:hAnsi="Arial" w:cs="Arial"/>
-        </w:rPr>
-        <w:t>Vimeo</w:t>
-      </w:r>
-      <w:proofErr w:type="spellEnd"/>
-      <w:r>
-        <w:rPr>
-          <w:rFonts w:ascii="Arial" w:eastAsia="Arial" w:hAnsi="Arial" w:cs="Arial"/>
-        </w:rPr>
-        <w:t xml:space="preserve">: </w:t>
-      </w:r>
     </w:p>
     <w:p>
       <w:pPr>
@@ -596,27 +622,58 @@
         </w:rPr>
         <w:t xml:space="preserve">Wiki: </w:t>
       </w:r>
-      <w:hyperlink r:id="rId12" w:history="1">
+      <w:hyperlink r:id="rId14" w:history="1">
         <w:r>
           <w:rPr>
             <w:rStyle w:val="Hyperlink"/>
             <w:rFonts w:ascii="Arial" w:hAnsi="Arial" w:cs="Arial"/>
           </w:rPr>
-          <w:t>https://5soat-a</w:t>
+          <w:t>https://5soat-acme.</w:t>
         </w:r>
         <w:r>
           <w:rPr>
             <w:rStyle w:val="Hyperlink"/>
             <w:rFonts w:ascii="Arial" w:hAnsi="Arial" w:cs="Arial"/>
-          </w:rPr>
-          <w:t>c</w:t>
+            <w:u w:val="none"/>
+          </w:rPr>
+          <w:t>gith</w:t>
         </w:r>
         <w:r>
           <w:rPr>
             <w:rStyle w:val="Hyperlink"/>
             <w:rFonts w:ascii="Arial" w:hAnsi="Arial" w:cs="Arial"/>
-          </w:rPr>
-          <w:t>me.github.io/easy-food/docs/intro</w:t>
+            <w:u w:val="none"/>
+          </w:rPr>
+          <w:t>u</w:t>
+        </w:r>
+        <w:r>
+          <w:rPr>
+            <w:rStyle w:val="Hyperlink"/>
+            <w:rFonts w:ascii="Arial" w:hAnsi="Arial" w:cs="Arial"/>
+            <w:u w:val="none"/>
+          </w:rPr>
+          <w:t>b</w:t>
+        </w:r>
+        <w:r>
+          <w:rPr>
+            <w:rStyle w:val="Hyperlink"/>
+            <w:rFonts w:ascii="Arial" w:hAnsi="Arial" w:cs="Arial"/>
+          </w:rPr>
+          <w:t>.io/e</w:t>
+        </w:r>
+        <w:r>
+          <w:rPr>
+            <w:rStyle w:val="Hyperlink"/>
+            <w:rFonts w:ascii="Arial" w:hAnsi="Arial" w:cs="Arial"/>
+          </w:rPr>
+          <w:t>a</w:t>
+        </w:r>
+        <w:r>
+          <w:rPr>
+            <w:rStyle w:val="Hyperlink"/>
+            <w:rFonts w:ascii="Arial" w:hAnsi="Arial" w:cs="Arial"/>
+          </w:rPr>
+          <w:t>sy-food/docs/intro</w:t>
         </w:r>
       </w:hyperlink>
     </w:p>
@@ -631,7 +688,7 @@
 </file>
 
 <file path=word/styles.xml><?xml version="1.0" encoding="utf-8"?>
-<w:styles xmlns:mc="http://schemas.openxmlformats.org/markup-compatibility/2006" xmlns:r="http://schemas.openxmlformats.org/officeDocument/2006/relationships" xmlns:w="http://schemas.openxmlformats.org/wordprocessingml/2006/main" xmlns:w14="http://schemas.microsoft.com/office/word/2010/wordml" xmlns:w15="http://schemas.microsoft.com/office/word/2012/wordml" xmlns:w16cex="http://schemas.microsoft.com/office/word/2018/wordml/cex" xmlns:w16cid="http://schemas.microsoft.com/office/word/2016/wordml/cid" xmlns:w16="http://schemas.microsoft.com/office/word/2018/wordml" xmlns:w16sdtdh="http://schemas.microsoft.com/office/word/2020/wordml/sdtdatahash" xmlns:w16se="http://schemas.microsoft.com/office/word/2015/wordml/symex" mc:Ignorable="w14 w15 w16se w16cid w16 w16cex w16sdtdh">
+<w:styles xmlns:mc="http://schemas.openxmlformats.org/markup-compatibility/2006" xmlns:r="http://schemas.openxmlformats.org/officeDocument/2006/relationships" xmlns:w="http://schemas.openxmlformats.org/wordprocessingml/2006/main" xmlns:w14="http://schemas.microsoft.com/office/word/2010/wordml" xmlns:w15="http://schemas.microsoft.com/office/word/2012/wordml" xmlns:w16cex="http://schemas.microsoft.com/office/word/2018/wordml/cex" xmlns:w16cid="http://schemas.microsoft.com/office/word/2016/wordml/cid" xmlns:w16="http://schemas.microsoft.com/office/word/2018/wordml" xmlns:w16du="http://schemas.microsoft.com/office/word/2023/wordml/word16du" xmlns:w16sdtdh="http://schemas.microsoft.com/office/word/2020/wordml/sdtdatahash" xmlns:w16se="http://schemas.microsoft.com/office/word/2015/wordml/symex" mc:Ignorable="w14 w15 w16se w16cid w16 w16cex w16sdtdh w16du">
   <w:docDefaults>
     <w:rPrDefault>
       <w:rPr>

</xml_diff>